<commit_message>
update note in sec course
</commit_message>
<xml_diff>
--- a/security-course/project-1/note-project-1.docx
+++ b/security-course/project-1/note-project-1.docx
@@ -592,22 +592,1109 @@
     </w:p>
     <w:p>
       <w:pPr>
-        <w:pStyle w:val="ListParagraph"/>
-        <w:numPr>
-          <w:ilvl w:val="0"/>
-          <w:numId w:val="2"/>
-        </w:numPr>
-        <w:rPr>
-          <w:rFonts w:ascii="Times New Roman" w:hAnsi="Times New Roman" w:cs="Times New Roman"/>
-          <w:sz w:val="26"/>
-          <w:szCs w:val="26"/>
-        </w:rPr>
-      </w:pPr>
+        <w:rPr>
+          <w:rFonts w:ascii="Times New Roman" w:hAnsi="Times New Roman" w:cs="Times New Roman"/>
+          <w:sz w:val="26"/>
+          <w:szCs w:val="26"/>
+        </w:rPr>
+      </w:pPr>
+    </w:p>
+    <w:p>
+      <w:pPr>
+        <w:rPr>
+          <w:rFonts w:ascii="Times New Roman" w:hAnsi="Times New Roman" w:cs="Times New Roman"/>
+          <w:sz w:val="26"/>
+          <w:szCs w:val="26"/>
+        </w:rPr>
+      </w:pPr>
+    </w:p>
+    <w:p>
+      <w:pPr>
+        <w:rPr>
+          <w:rFonts w:ascii="Times New Roman" w:hAnsi="Times New Roman" w:cs="Times New Roman"/>
+          <w:b/>
+          <w:sz w:val="26"/>
+          <w:szCs w:val="26"/>
+        </w:rPr>
+      </w:pPr>
+      <w:r>
+        <w:rPr>
+          <w:rFonts w:ascii="Times New Roman" w:hAnsi="Times New Roman" w:cs="Times New Roman"/>
+          <w:b/>
+          <w:sz w:val="26"/>
+          <w:szCs w:val="26"/>
+        </w:rPr>
+        <w:lastRenderedPageBreak/>
+        <w:t>CIA Traid:</w:t>
+      </w:r>
+    </w:p>
+    <w:p>
+      <w:pPr>
+        <w:pStyle w:val="ListParagraph"/>
+        <w:numPr>
+          <w:ilvl w:val="0"/>
+          <w:numId w:val="2"/>
+        </w:numPr>
+        <w:rPr>
+          <w:rFonts w:ascii="Times New Roman" w:hAnsi="Times New Roman" w:cs="Times New Roman"/>
+          <w:sz w:val="26"/>
+          <w:szCs w:val="26"/>
+        </w:rPr>
+      </w:pPr>
+      <w:r>
+        <w:rPr>
+          <w:rFonts w:ascii="Times New Roman" w:hAnsi="Times New Roman" w:cs="Times New Roman"/>
+          <w:sz w:val="26"/>
+          <w:szCs w:val="26"/>
+        </w:rPr>
+        <w:t>Confidentiality: Keeping data secret or private</w:t>
+      </w:r>
+    </w:p>
+    <w:p>
+      <w:pPr>
+        <w:pStyle w:val="ListParagraph"/>
+        <w:numPr>
+          <w:ilvl w:val="0"/>
+          <w:numId w:val="2"/>
+        </w:numPr>
+        <w:rPr>
+          <w:rFonts w:ascii="Times New Roman" w:hAnsi="Times New Roman" w:cs="Times New Roman"/>
+          <w:sz w:val="26"/>
+          <w:szCs w:val="26"/>
+        </w:rPr>
+      </w:pPr>
+      <w:r>
+        <w:rPr>
+          <w:rFonts w:ascii="Times New Roman" w:hAnsi="Times New Roman" w:cs="Times New Roman"/>
+          <w:sz w:val="26"/>
+          <w:szCs w:val="26"/>
+        </w:rPr>
+        <w:t>Integrity: Ensuring the legitimacy of data so it can be trusted</w:t>
+      </w:r>
+    </w:p>
+    <w:p>
+      <w:pPr>
+        <w:pStyle w:val="ListParagraph"/>
+        <w:numPr>
+          <w:ilvl w:val="0"/>
+          <w:numId w:val="2"/>
+        </w:numPr>
+        <w:rPr>
+          <w:rFonts w:ascii="Times New Roman" w:hAnsi="Times New Roman" w:cs="Times New Roman"/>
+          <w:sz w:val="26"/>
+          <w:szCs w:val="26"/>
+        </w:rPr>
+      </w:pPr>
+      <w:r>
+        <w:rPr>
+          <w:rFonts w:ascii="Times New Roman" w:hAnsi="Times New Roman" w:cs="Times New Roman"/>
+          <w:sz w:val="26"/>
+          <w:szCs w:val="26"/>
+        </w:rPr>
+        <w:t>Availability: Ensuring network, systems, and applications are up and running</w:t>
+      </w:r>
+    </w:p>
+    <w:p>
+      <w:pPr>
+        <w:rPr>
+          <w:rFonts w:ascii="Times New Roman" w:hAnsi="Times New Roman" w:cs="Times New Roman"/>
+          <w:b/>
+          <w:sz w:val="26"/>
+          <w:szCs w:val="26"/>
+        </w:rPr>
+      </w:pPr>
+      <w:r>
+        <w:rPr>
+          <w:rFonts w:ascii="Times New Roman" w:hAnsi="Times New Roman" w:cs="Times New Roman"/>
+          <w:b/>
+          <w:sz w:val="26"/>
+          <w:szCs w:val="26"/>
+        </w:rPr>
+        <w:t>Authentication and Authorization</w:t>
+      </w:r>
+    </w:p>
+    <w:p>
+      <w:pPr>
+        <w:rPr>
+          <w:rFonts w:ascii="Times New Roman" w:hAnsi="Times New Roman" w:cs="Times New Roman"/>
+          <w:sz w:val="26"/>
+          <w:szCs w:val="26"/>
+        </w:rPr>
+      </w:pPr>
+      <w:r>
+        <w:rPr>
+          <w:rFonts w:ascii="Times New Roman" w:hAnsi="Times New Roman" w:cs="Times New Roman"/>
+          <w:b/>
+          <w:i/>
+          <w:sz w:val="26"/>
+          <w:szCs w:val="26"/>
+        </w:rPr>
+        <w:t>Authenticaiton</w:t>
+      </w:r>
+      <w:r>
+        <w:rPr>
+          <w:rFonts w:ascii="Times New Roman" w:hAnsi="Times New Roman" w:cs="Times New Roman"/>
+          <w:sz w:val="26"/>
+          <w:szCs w:val="26"/>
+        </w:rPr>
+        <w:t xml:space="preserve"> is the act of confirming the identity of a user.</w:t>
+      </w:r>
+      <w:r>
+        <w:rPr>
+          <w:rFonts w:ascii="Times New Roman" w:hAnsi="Times New Roman" w:cs="Times New Roman"/>
+          <w:sz w:val="26"/>
+          <w:szCs w:val="26"/>
+        </w:rPr>
+        <w:t xml:space="preserve"> Have 5 factors:</w:t>
+      </w:r>
+    </w:p>
+    <w:p>
+      <w:pPr>
+        <w:pStyle w:val="ListParagraph"/>
+        <w:numPr>
+          <w:ilvl w:val="0"/>
+          <w:numId w:val="2"/>
+        </w:numPr>
+        <w:rPr>
+          <w:rFonts w:ascii="Times New Roman" w:hAnsi="Times New Roman" w:cs="Times New Roman"/>
+          <w:sz w:val="26"/>
+          <w:szCs w:val="26"/>
+        </w:rPr>
+      </w:pPr>
+      <w:r>
+        <w:rPr>
+          <w:rFonts w:ascii="Times New Roman" w:hAnsi="Times New Roman" w:cs="Times New Roman"/>
+          <w:sz w:val="26"/>
+          <w:szCs w:val="26"/>
+        </w:rPr>
+        <w:t>Knowledge: (password, …)</w:t>
+      </w:r>
+    </w:p>
+    <w:p>
+      <w:pPr>
+        <w:pStyle w:val="ListParagraph"/>
+        <w:numPr>
+          <w:ilvl w:val="0"/>
+          <w:numId w:val="2"/>
+        </w:numPr>
+        <w:rPr>
+          <w:rFonts w:ascii="Times New Roman" w:hAnsi="Times New Roman" w:cs="Times New Roman"/>
+          <w:sz w:val="26"/>
+          <w:szCs w:val="26"/>
+        </w:rPr>
+      </w:pPr>
+      <w:r>
+        <w:rPr>
+          <w:rFonts w:ascii="Times New Roman" w:hAnsi="Times New Roman" w:cs="Times New Roman"/>
+          <w:sz w:val="26"/>
+          <w:szCs w:val="26"/>
+        </w:rPr>
+        <w:t>Possession: (Smart card, application security – Google authentication)</w:t>
+      </w:r>
+    </w:p>
+    <w:p>
+      <w:pPr>
+        <w:pStyle w:val="ListParagraph"/>
+        <w:numPr>
+          <w:ilvl w:val="0"/>
+          <w:numId w:val="2"/>
+        </w:numPr>
+        <w:rPr>
+          <w:rFonts w:ascii="Times New Roman" w:hAnsi="Times New Roman" w:cs="Times New Roman"/>
+          <w:sz w:val="26"/>
+          <w:szCs w:val="26"/>
+        </w:rPr>
+      </w:pPr>
+      <w:r>
+        <w:rPr>
+          <w:rFonts w:ascii="Times New Roman" w:hAnsi="Times New Roman" w:cs="Times New Roman"/>
+          <w:sz w:val="26"/>
+          <w:szCs w:val="26"/>
+        </w:rPr>
+        <w:t>Inherence: something just only you have (fingerprint, face recognition)</w:t>
+      </w:r>
+    </w:p>
+    <w:p>
+      <w:pPr>
+        <w:pStyle w:val="ListParagraph"/>
+        <w:numPr>
+          <w:ilvl w:val="0"/>
+          <w:numId w:val="2"/>
+        </w:numPr>
+        <w:rPr>
+          <w:rFonts w:ascii="Times New Roman" w:hAnsi="Times New Roman" w:cs="Times New Roman"/>
+          <w:sz w:val="26"/>
+          <w:szCs w:val="26"/>
+        </w:rPr>
+      </w:pPr>
+      <w:r>
+        <w:rPr>
+          <w:rFonts w:ascii="Times New Roman" w:hAnsi="Times New Roman" w:cs="Times New Roman"/>
+          <w:sz w:val="26"/>
+          <w:szCs w:val="26"/>
+        </w:rPr>
+        <w:t>Location: Geolocation, IP address</w:t>
+      </w:r>
+    </w:p>
+    <w:p>
+      <w:pPr>
+        <w:pStyle w:val="ListParagraph"/>
+        <w:numPr>
+          <w:ilvl w:val="0"/>
+          <w:numId w:val="2"/>
+        </w:numPr>
+        <w:rPr>
+          <w:rFonts w:ascii="Times New Roman" w:hAnsi="Times New Roman" w:cs="Times New Roman"/>
+          <w:sz w:val="26"/>
+          <w:szCs w:val="26"/>
+        </w:rPr>
+      </w:pPr>
+      <w:r>
+        <w:rPr>
+          <w:rFonts w:ascii="Times New Roman" w:hAnsi="Times New Roman" w:cs="Times New Roman"/>
+          <w:sz w:val="26"/>
+          <w:szCs w:val="26"/>
+        </w:rPr>
+        <w:t xml:space="preserve">Behavior: </w:t>
+      </w:r>
+    </w:p>
+    <w:p>
+      <w:pPr>
+        <w:rPr>
+          <w:rFonts w:ascii="Times New Roman" w:hAnsi="Times New Roman" w:cs="Times New Roman"/>
+          <w:sz w:val="26"/>
+          <w:szCs w:val="26"/>
+        </w:rPr>
+      </w:pPr>
+      <w:r>
+        <w:rPr>
+          <w:rFonts w:ascii="Times New Roman" w:hAnsi="Times New Roman" w:cs="Times New Roman"/>
+          <w:b/>
+          <w:i/>
+          <w:sz w:val="26"/>
+          <w:szCs w:val="26"/>
+        </w:rPr>
+        <w:t xml:space="preserve">Authorization </w:t>
+      </w:r>
+      <w:r>
+        <w:rPr>
+          <w:rFonts w:ascii="Times New Roman" w:hAnsi="Times New Roman" w:cs="Times New Roman"/>
+          <w:sz w:val="26"/>
+          <w:szCs w:val="26"/>
+        </w:rPr>
+        <w:t>what an authenticated user can, and cannot do</w:t>
+      </w:r>
+    </w:p>
+    <w:p>
+      <w:pPr>
+        <w:rPr>
+          <w:rFonts w:ascii="Times New Roman" w:hAnsi="Times New Roman" w:cs="Times New Roman"/>
+          <w:sz w:val="26"/>
+          <w:szCs w:val="26"/>
+        </w:rPr>
+      </w:pPr>
+      <w:r>
+        <w:rPr>
+          <w:rFonts w:ascii="Times New Roman" w:hAnsi="Times New Roman" w:cs="Times New Roman"/>
+          <w:sz w:val="26"/>
+          <w:szCs w:val="26"/>
+        </w:rPr>
+        <w:t xml:space="preserve">Repudiation </w:t>
+      </w:r>
+      <w:r>
+        <w:rPr>
+          <w:rFonts w:ascii="Times New Roman" w:hAnsi="Times New Roman" w:cs="Times New Roman"/>
+          <w:sz w:val="26"/>
+          <w:szCs w:val="26"/>
+        </w:rPr>
+        <w:sym w:font="Wingdings" w:char="F0E0"/>
+      </w:r>
+      <w:r>
+        <w:rPr>
+          <w:rFonts w:ascii="Times New Roman" w:hAnsi="Times New Roman" w:cs="Times New Roman"/>
+          <w:sz w:val="26"/>
+          <w:szCs w:val="26"/>
+        </w:rPr>
+        <w:t xml:space="preserve"> to deny something (từ chối một gì đó)</w:t>
+      </w:r>
+    </w:p>
+    <w:p>
+      <w:pPr>
+        <w:rPr>
+          <w:rFonts w:ascii="Times New Roman" w:hAnsi="Times New Roman" w:cs="Times New Roman"/>
+          <w:sz w:val="26"/>
+          <w:szCs w:val="26"/>
+        </w:rPr>
+      </w:pPr>
+      <w:r>
+        <w:rPr>
+          <w:rFonts w:ascii="Times New Roman" w:hAnsi="Times New Roman" w:cs="Times New Roman"/>
+          <w:sz w:val="26"/>
+          <w:szCs w:val="26"/>
+        </w:rPr>
+        <w:t xml:space="preserve">Non-repudiation </w:t>
+      </w:r>
+      <w:r>
+        <w:rPr>
+          <w:rFonts w:ascii="Times New Roman" w:hAnsi="Times New Roman" w:cs="Times New Roman"/>
+          <w:sz w:val="26"/>
+          <w:szCs w:val="26"/>
+        </w:rPr>
+        <w:sym w:font="Wingdings" w:char="F0E0"/>
+      </w:r>
+      <w:r>
+        <w:rPr>
+          <w:rFonts w:ascii="Times New Roman" w:hAnsi="Times New Roman" w:cs="Times New Roman"/>
+          <w:sz w:val="26"/>
+          <w:szCs w:val="26"/>
+        </w:rPr>
+        <w:t xml:space="preserve"> to not allow someone to deny something</w:t>
+      </w:r>
+    </w:p>
+    <w:p>
+      <w:pPr>
+        <w:rPr>
+          <w:rFonts w:ascii="Times New Roman" w:hAnsi="Times New Roman" w:cs="Times New Roman"/>
+          <w:sz w:val="26"/>
+          <w:szCs w:val="26"/>
+        </w:rPr>
+      </w:pPr>
+      <w:r>
+        <w:rPr>
+          <w:rFonts w:ascii="Times New Roman" w:hAnsi="Times New Roman" w:cs="Times New Roman"/>
+          <w:sz w:val="26"/>
+          <w:szCs w:val="26"/>
+        </w:rPr>
+        <w:t>Non-repudiation = AuthN + AuthZ</w:t>
+      </w:r>
+    </w:p>
+    <w:p>
+      <w:pPr>
+        <w:rPr>
+          <w:rFonts w:ascii="Times New Roman" w:hAnsi="Times New Roman" w:cs="Times New Roman"/>
+          <w:sz w:val="26"/>
+          <w:szCs w:val="26"/>
+        </w:rPr>
+      </w:pPr>
+      <w:r>
+        <w:rPr>
+          <w:rFonts w:ascii="Times New Roman" w:hAnsi="Times New Roman" w:cs="Times New Roman"/>
+          <w:b/>
+          <w:sz w:val="26"/>
+          <w:szCs w:val="26"/>
+        </w:rPr>
+        <w:t>Principles of Secure Design</w:t>
+      </w:r>
+    </w:p>
+    <w:p>
+      <w:pPr>
+        <w:pStyle w:val="ListParagraph"/>
+        <w:numPr>
+          <w:ilvl w:val="0"/>
+          <w:numId w:val="2"/>
+        </w:numPr>
+        <w:rPr>
+          <w:rFonts w:ascii="Times New Roman" w:hAnsi="Times New Roman" w:cs="Times New Roman"/>
+          <w:sz w:val="26"/>
+          <w:szCs w:val="26"/>
+        </w:rPr>
+      </w:pPr>
+      <w:r>
+        <w:rPr>
+          <w:rFonts w:ascii="Times New Roman" w:hAnsi="Times New Roman" w:cs="Times New Roman"/>
+          <w:b/>
+          <w:i/>
+          <w:sz w:val="26"/>
+          <w:szCs w:val="26"/>
+        </w:rPr>
+        <w:t xml:space="preserve">Minimize Attack Surface Area: </w:t>
+      </w:r>
+      <w:r>
+        <w:rPr>
+          <w:rFonts w:ascii="Times New Roman" w:hAnsi="Times New Roman" w:cs="Times New Roman"/>
+          <w:sz w:val="26"/>
+          <w:szCs w:val="26"/>
+        </w:rPr>
+        <w:t>is restricting the asccess of function within an application.</w:t>
+      </w:r>
+    </w:p>
+    <w:p>
+      <w:pPr>
+        <w:pStyle w:val="ListParagraph"/>
+        <w:numPr>
+          <w:ilvl w:val="0"/>
+          <w:numId w:val="2"/>
+        </w:numPr>
+        <w:rPr>
+          <w:rFonts w:ascii="Times New Roman" w:hAnsi="Times New Roman" w:cs="Times New Roman"/>
+          <w:sz w:val="26"/>
+          <w:szCs w:val="26"/>
+        </w:rPr>
+      </w:pPr>
+      <w:r>
+        <w:rPr>
+          <w:rFonts w:ascii="Times New Roman" w:hAnsi="Times New Roman" w:cs="Times New Roman"/>
+          <w:b/>
+          <w:i/>
+          <w:sz w:val="26"/>
+          <w:szCs w:val="26"/>
+        </w:rPr>
+        <w:t>Establish Secure Defaults:</w:t>
+      </w:r>
+      <w:r>
+        <w:rPr>
+          <w:rFonts w:ascii="Times New Roman" w:hAnsi="Times New Roman" w:cs="Times New Roman"/>
+          <w:sz w:val="26"/>
+          <w:szCs w:val="26"/>
+        </w:rPr>
+        <w:t xml:space="preserve"> set to a high level of security out of the box, if user set lower then default, they must make a conscious decision </w:t>
+      </w:r>
+    </w:p>
+    <w:p>
+      <w:pPr>
+        <w:pStyle w:val="ListParagraph"/>
+        <w:numPr>
+          <w:ilvl w:val="0"/>
+          <w:numId w:val="2"/>
+        </w:numPr>
+        <w:rPr>
+          <w:rFonts w:ascii="Times New Roman" w:hAnsi="Times New Roman" w:cs="Times New Roman"/>
+          <w:sz w:val="26"/>
+          <w:szCs w:val="26"/>
+        </w:rPr>
+      </w:pPr>
+      <w:r>
+        <w:rPr>
+          <w:rFonts w:ascii="Times New Roman" w:hAnsi="Times New Roman" w:cs="Times New Roman"/>
+          <w:b/>
+          <w:i/>
+          <w:sz w:val="26"/>
+          <w:szCs w:val="26"/>
+        </w:rPr>
+        <w:t>Principle of Least Privilege:</w:t>
+      </w:r>
+      <w:r>
+        <w:rPr>
+          <w:rFonts w:ascii="Times New Roman" w:hAnsi="Times New Roman" w:cs="Times New Roman"/>
+          <w:sz w:val="26"/>
+          <w:szCs w:val="26"/>
+        </w:rPr>
+        <w:t xml:space="preserve"> we must provide right resource, application for user, and after that we need to limit the permission of user in resource or application</w:t>
+      </w:r>
+    </w:p>
+    <w:p>
+      <w:pPr>
+        <w:pStyle w:val="ListParagraph"/>
+        <w:numPr>
+          <w:ilvl w:val="0"/>
+          <w:numId w:val="2"/>
+        </w:numPr>
+        <w:rPr>
+          <w:rFonts w:ascii="Times New Roman" w:hAnsi="Times New Roman" w:cs="Times New Roman"/>
+          <w:sz w:val="26"/>
+          <w:szCs w:val="26"/>
+        </w:rPr>
+      </w:pPr>
+      <w:r>
+        <w:rPr>
+          <w:rFonts w:ascii="Times New Roman" w:hAnsi="Times New Roman" w:cs="Times New Roman"/>
+          <w:b/>
+          <w:i/>
+          <w:sz w:val="26"/>
+          <w:szCs w:val="26"/>
+        </w:rPr>
+        <w:t>Fail Securely</w:t>
+      </w:r>
+      <w:r>
+        <w:rPr>
+          <w:rFonts w:ascii="Times New Roman" w:hAnsi="Times New Roman" w:cs="Times New Roman"/>
+          <w:sz w:val="26"/>
+          <w:szCs w:val="26"/>
+        </w:rPr>
+        <w:t>: Errors shouldn’t affect unrelated systems, shouldn’t reveal sensitive data</w:t>
+      </w:r>
+    </w:p>
+    <w:p>
+      <w:pPr>
+        <w:pStyle w:val="ListParagraph"/>
+        <w:numPr>
+          <w:ilvl w:val="0"/>
+          <w:numId w:val="2"/>
+        </w:numPr>
+        <w:rPr>
+          <w:rFonts w:ascii="Times New Roman" w:hAnsi="Times New Roman" w:cs="Times New Roman"/>
+          <w:sz w:val="26"/>
+          <w:szCs w:val="26"/>
+        </w:rPr>
+      </w:pPr>
+      <w:r>
+        <w:rPr>
+          <w:rFonts w:ascii="Times New Roman" w:hAnsi="Times New Roman" w:cs="Times New Roman"/>
+          <w:b/>
+          <w:i/>
+          <w:sz w:val="26"/>
+          <w:szCs w:val="26"/>
+        </w:rPr>
+        <w:t>Don’t Trust Services</w:t>
+      </w:r>
+      <w:r>
+        <w:rPr>
+          <w:rFonts w:ascii="Times New Roman" w:hAnsi="Times New Roman" w:cs="Times New Roman"/>
+          <w:sz w:val="26"/>
+          <w:szCs w:val="26"/>
+        </w:rPr>
+        <w:t>:</w:t>
+      </w:r>
+      <w:r>
+        <w:rPr>
+          <w:rFonts w:ascii="Times New Roman" w:hAnsi="Times New Roman" w:cs="Times New Roman"/>
+          <w:b/>
+          <w:i/>
+          <w:sz w:val="26"/>
+          <w:szCs w:val="26"/>
+        </w:rPr>
+        <w:t xml:space="preserve"> </w:t>
+      </w:r>
+      <w:r>
+        <w:rPr>
+          <w:rFonts w:ascii="Times New Roman" w:hAnsi="Times New Roman" w:cs="Times New Roman"/>
+          <w:sz w:val="26"/>
+          <w:szCs w:val="26"/>
+        </w:rPr>
+        <w:t>don’t trust any incoming data to your system, should verify data that you are receiving will not have unintended consequences</w:t>
+      </w:r>
+    </w:p>
+    <w:p>
+      <w:pPr>
+        <w:pStyle w:val="ListParagraph"/>
+        <w:numPr>
+          <w:ilvl w:val="0"/>
+          <w:numId w:val="2"/>
+        </w:numPr>
+        <w:rPr>
+          <w:rFonts w:ascii="Times New Roman" w:hAnsi="Times New Roman" w:cs="Times New Roman"/>
+          <w:sz w:val="26"/>
+          <w:szCs w:val="26"/>
+        </w:rPr>
+      </w:pPr>
+      <w:r>
+        <w:rPr>
+          <w:rFonts w:ascii="Times New Roman" w:hAnsi="Times New Roman" w:cs="Times New Roman"/>
+          <w:b/>
+          <w:i/>
+          <w:sz w:val="26"/>
+          <w:szCs w:val="26"/>
+        </w:rPr>
+        <w:t>Separation of Duties</w:t>
+      </w:r>
+      <w:r>
+        <w:rPr>
+          <w:rFonts w:ascii="Times New Roman" w:hAnsi="Times New Roman" w:cs="Times New Roman"/>
+          <w:sz w:val="26"/>
+          <w:szCs w:val="26"/>
+        </w:rPr>
+        <w:t>:</w:t>
+      </w:r>
+      <w:r>
+        <w:rPr>
+          <w:rFonts w:ascii="Times New Roman" w:hAnsi="Times New Roman" w:cs="Times New Roman"/>
+          <w:b/>
+          <w:i/>
+          <w:sz w:val="26"/>
+          <w:szCs w:val="26"/>
+        </w:rPr>
+        <w:t xml:space="preserve"> </w:t>
+      </w:r>
+      <w:r>
+        <w:rPr>
+          <w:rFonts w:ascii="Times New Roman" w:hAnsi="Times New Roman" w:cs="Times New Roman"/>
+          <w:sz w:val="26"/>
+          <w:szCs w:val="26"/>
+        </w:rPr>
+        <w:t>separate the key that using to access resource or application, asset</w:t>
+      </w:r>
+    </w:p>
+    <w:p>
+      <w:pPr>
+        <w:pStyle w:val="ListParagraph"/>
+        <w:numPr>
+          <w:ilvl w:val="0"/>
+          <w:numId w:val="2"/>
+        </w:numPr>
+        <w:rPr>
+          <w:rFonts w:ascii="Times New Roman" w:hAnsi="Times New Roman" w:cs="Times New Roman"/>
+          <w:sz w:val="26"/>
+          <w:szCs w:val="26"/>
+        </w:rPr>
+      </w:pPr>
+      <w:r>
+        <w:rPr>
+          <w:rFonts w:ascii="Times New Roman" w:hAnsi="Times New Roman" w:cs="Times New Roman"/>
+          <w:b/>
+          <w:i/>
+          <w:sz w:val="26"/>
+          <w:szCs w:val="26"/>
+        </w:rPr>
+        <w:t xml:space="preserve">Avoid Security by Obscurity: </w:t>
+      </w:r>
+      <w:r>
+        <w:rPr>
+          <w:rFonts w:ascii="Times New Roman" w:hAnsi="Times New Roman" w:cs="Times New Roman"/>
+          <w:sz w:val="26"/>
+          <w:szCs w:val="26"/>
+        </w:rPr>
+        <w:t xml:space="preserve"> about some hidden input, the developer neglected proper sucerity and then attacker can use that vulnerable.</w:t>
+      </w:r>
+    </w:p>
+    <w:p>
+      <w:pPr>
+        <w:pStyle w:val="ListParagraph"/>
+        <w:numPr>
+          <w:ilvl w:val="0"/>
+          <w:numId w:val="2"/>
+        </w:numPr>
+        <w:rPr>
+          <w:rFonts w:ascii="Times New Roman" w:hAnsi="Times New Roman" w:cs="Times New Roman"/>
+          <w:sz w:val="26"/>
+          <w:szCs w:val="26"/>
+        </w:rPr>
+      </w:pPr>
+      <w:r>
+        <w:rPr>
+          <w:rFonts w:ascii="Times New Roman" w:hAnsi="Times New Roman" w:cs="Times New Roman"/>
+          <w:b/>
+          <w:i/>
+          <w:sz w:val="26"/>
+          <w:szCs w:val="26"/>
+        </w:rPr>
+        <w:t xml:space="preserve">Fix Security Issues Correctly: </w:t>
+      </w:r>
+      <w:r>
+        <w:rPr>
+          <w:rFonts w:ascii="Times New Roman" w:hAnsi="Times New Roman" w:cs="Times New Roman"/>
+          <w:sz w:val="26"/>
+          <w:szCs w:val="26"/>
+        </w:rPr>
+        <w:t>Think of it as treating the disease and not the symptoms</w:t>
+      </w:r>
+    </w:p>
+    <w:p>
+      <w:pPr>
+        <w:rPr>
+          <w:rFonts w:ascii="Times New Roman" w:hAnsi="Times New Roman" w:cs="Times New Roman"/>
+          <w:sz w:val="26"/>
+          <w:szCs w:val="26"/>
+        </w:rPr>
+      </w:pPr>
+    </w:p>
+    <w:p>
+      <w:pPr>
+        <w:rPr>
+          <w:rFonts w:ascii="Times New Roman" w:hAnsi="Times New Roman" w:cs="Times New Roman"/>
+          <w:sz w:val="26"/>
+          <w:szCs w:val="26"/>
+        </w:rPr>
+      </w:pPr>
+    </w:p>
+    <w:p>
+      <w:pPr>
+        <w:rPr>
+          <w:rFonts w:ascii="Times New Roman" w:hAnsi="Times New Roman" w:cs="Times New Roman"/>
+          <w:sz w:val="26"/>
+          <w:szCs w:val="26"/>
+        </w:rPr>
+      </w:pPr>
+      <w:r>
+        <w:rPr>
+          <w:rFonts w:ascii="Times New Roman" w:hAnsi="Times New Roman" w:cs="Times New Roman"/>
+          <w:b/>
+          <w:sz w:val="26"/>
+          <w:szCs w:val="26"/>
+        </w:rPr>
+        <w:lastRenderedPageBreak/>
+        <w:t>Security Strategies</w:t>
+      </w:r>
+      <w:r>
+        <w:rPr>
+          <w:rFonts w:ascii="Times New Roman" w:hAnsi="Times New Roman" w:cs="Times New Roman"/>
+          <w:sz w:val="26"/>
+          <w:szCs w:val="26"/>
+        </w:rPr>
+        <w:t xml:space="preserve">: </w:t>
+      </w:r>
+    </w:p>
+    <w:p>
+      <w:pPr>
+        <w:pStyle w:val="ListParagraph"/>
+        <w:numPr>
+          <w:ilvl w:val="0"/>
+          <w:numId w:val="2"/>
+        </w:numPr>
+        <w:rPr>
+          <w:rFonts w:ascii="Times New Roman" w:hAnsi="Times New Roman" w:cs="Times New Roman"/>
+          <w:sz w:val="26"/>
+          <w:szCs w:val="26"/>
+        </w:rPr>
+      </w:pPr>
+      <w:r>
+        <w:rPr>
+          <w:rFonts w:ascii="Times New Roman" w:hAnsi="Times New Roman" w:cs="Times New Roman"/>
+          <w:sz w:val="26"/>
+          <w:szCs w:val="26"/>
+        </w:rPr>
+        <w:t>Policy: A formal written statement. States what can and cannot be done</w:t>
+      </w:r>
+    </w:p>
+    <w:p>
+      <w:pPr>
+        <w:pStyle w:val="ListParagraph"/>
+        <w:numPr>
+          <w:ilvl w:val="0"/>
+          <w:numId w:val="2"/>
+        </w:numPr>
+        <w:rPr>
+          <w:rFonts w:ascii="Times New Roman" w:hAnsi="Times New Roman" w:cs="Times New Roman"/>
+          <w:sz w:val="26"/>
+          <w:szCs w:val="26"/>
+        </w:rPr>
+      </w:pPr>
+      <w:r>
+        <w:rPr>
+          <w:rFonts w:ascii="Times New Roman" w:hAnsi="Times New Roman" w:cs="Times New Roman"/>
+          <w:sz w:val="26"/>
+          <w:szCs w:val="26"/>
+        </w:rPr>
+        <w:t>Standards: Mandatory set of actions or rules that support the policy</w:t>
+      </w:r>
+    </w:p>
+    <w:p>
+      <w:pPr>
+        <w:pStyle w:val="ListParagraph"/>
+        <w:numPr>
+          <w:ilvl w:val="0"/>
+          <w:numId w:val="2"/>
+        </w:numPr>
+        <w:rPr>
+          <w:rFonts w:ascii="Times New Roman" w:hAnsi="Times New Roman" w:cs="Times New Roman"/>
+          <w:sz w:val="26"/>
+          <w:szCs w:val="26"/>
+        </w:rPr>
+      </w:pPr>
+      <w:r>
+        <w:rPr>
+          <w:rFonts w:ascii="Times New Roman" w:hAnsi="Times New Roman" w:cs="Times New Roman"/>
+          <w:sz w:val="26"/>
+          <w:szCs w:val="26"/>
+        </w:rPr>
+        <w:t>Procedures: Step by step process for achieving a mandate</w:t>
+      </w:r>
+    </w:p>
+    <w:p>
+      <w:pPr>
+        <w:pStyle w:val="ListParagraph"/>
+        <w:numPr>
+          <w:ilvl w:val="0"/>
+          <w:numId w:val="2"/>
+        </w:numPr>
+        <w:rPr>
+          <w:rFonts w:ascii="Times New Roman" w:hAnsi="Times New Roman" w:cs="Times New Roman"/>
+          <w:sz w:val="26"/>
+          <w:szCs w:val="26"/>
+        </w:rPr>
+      </w:pPr>
+      <w:r>
+        <w:rPr>
+          <w:rFonts w:ascii="Times New Roman" w:hAnsi="Times New Roman" w:cs="Times New Roman"/>
+          <w:sz w:val="26"/>
+          <w:szCs w:val="26"/>
+        </w:rPr>
+        <w:t>Guidelines: Non mandatory set of best practices or recommendation</w:t>
+      </w:r>
+    </w:p>
+    <w:p>
+      <w:pPr>
+        <w:rPr>
+          <w:rFonts w:ascii="Times New Roman" w:hAnsi="Times New Roman" w:cs="Times New Roman"/>
+          <w:sz w:val="26"/>
+          <w:szCs w:val="26"/>
+        </w:rPr>
+      </w:pPr>
+    </w:p>
+    <w:p>
+      <w:pPr>
+        <w:rPr>
+          <w:rFonts w:ascii="Times New Roman" w:hAnsi="Times New Roman" w:cs="Times New Roman"/>
+          <w:b/>
+          <w:sz w:val="26"/>
+          <w:szCs w:val="26"/>
+        </w:rPr>
+      </w:pPr>
+      <w:r>
+        <w:rPr>
+          <w:rFonts w:ascii="Times New Roman" w:hAnsi="Times New Roman" w:cs="Times New Roman"/>
+          <w:b/>
+          <w:sz w:val="26"/>
+          <w:szCs w:val="26"/>
+        </w:rPr>
+        <w:t>PRACTICAL CRYPTOGRAPHY</w:t>
+      </w:r>
+    </w:p>
+    <w:p>
+      <w:pPr>
+        <w:rPr>
+          <w:rFonts w:ascii="Times New Roman" w:hAnsi="Times New Roman" w:cs="Times New Roman"/>
+          <w:b/>
+          <w:sz w:val="26"/>
+          <w:szCs w:val="26"/>
+        </w:rPr>
+      </w:pPr>
+      <w:r>
+        <w:rPr>
+          <w:rFonts w:ascii="Times New Roman" w:hAnsi="Times New Roman" w:cs="Times New Roman"/>
+          <w:b/>
+          <w:sz w:val="26"/>
+          <w:szCs w:val="26"/>
+        </w:rPr>
+        <w:t>Encrypting and Hashing</w:t>
+      </w:r>
+    </w:p>
+    <w:p>
+      <w:pPr>
+        <w:rPr>
+          <w:rFonts w:ascii="Times New Roman" w:hAnsi="Times New Roman" w:cs="Times New Roman"/>
+          <w:sz w:val="26"/>
+          <w:szCs w:val="26"/>
+        </w:rPr>
+      </w:pPr>
+      <w:r>
+        <w:rPr>
+          <w:rFonts w:ascii="Times New Roman" w:hAnsi="Times New Roman" w:cs="Times New Roman"/>
+          <w:b/>
+          <w:i/>
+          <w:sz w:val="26"/>
+          <w:szCs w:val="26"/>
+        </w:rPr>
+        <w:t>Encrypting:</w:t>
+      </w:r>
+      <w:r>
+        <w:rPr>
+          <w:rFonts w:ascii="Times New Roman" w:hAnsi="Times New Roman" w:cs="Times New Roman"/>
+          <w:sz w:val="26"/>
+          <w:szCs w:val="26"/>
+        </w:rPr>
+        <w:t xml:space="preserve"> process of scrambling information so that it can only be read by someone with ability to decrypt the information.</w:t>
+      </w:r>
+    </w:p>
+    <w:p>
+      <w:pPr>
+        <w:pStyle w:val="ListParagraph"/>
+        <w:numPr>
+          <w:ilvl w:val="0"/>
+          <w:numId w:val="2"/>
+        </w:numPr>
+        <w:rPr>
+          <w:rFonts w:ascii="Times New Roman" w:hAnsi="Times New Roman" w:cs="Times New Roman"/>
+          <w:sz w:val="26"/>
+          <w:szCs w:val="26"/>
+        </w:rPr>
+      </w:pPr>
+      <w:r>
+        <w:rPr>
+          <w:rFonts w:ascii="Times New Roman" w:hAnsi="Times New Roman" w:cs="Times New Roman"/>
+          <w:sz w:val="26"/>
+          <w:szCs w:val="26"/>
+        </w:rPr>
+        <w:t>Modern Encryption:</w:t>
+      </w:r>
+    </w:p>
+    <w:p>
+      <w:pPr>
+        <w:pStyle w:val="ListParagraph"/>
+        <w:numPr>
+          <w:ilvl w:val="1"/>
+          <w:numId w:val="2"/>
+        </w:numPr>
+        <w:rPr>
+          <w:rFonts w:ascii="Times New Roman" w:hAnsi="Times New Roman" w:cs="Times New Roman"/>
+          <w:sz w:val="26"/>
+          <w:szCs w:val="26"/>
+        </w:rPr>
+      </w:pPr>
+      <w:r>
+        <w:rPr>
+          <w:rFonts w:ascii="Times New Roman" w:hAnsi="Times New Roman" w:cs="Times New Roman"/>
+          <w:sz w:val="26"/>
+          <w:szCs w:val="26"/>
+        </w:rPr>
+        <w:t xml:space="preserve">Sysmmetric: 1 key use for encrypt and decrypt </w:t>
+      </w:r>
+      <w:r>
+        <w:rPr>
+          <w:rFonts w:ascii="Times New Roman" w:hAnsi="Times New Roman" w:cs="Times New Roman"/>
+          <w:sz w:val="26"/>
+          <w:szCs w:val="26"/>
+        </w:rPr>
+        <w:sym w:font="Wingdings" w:char="F0E0"/>
+      </w:r>
+      <w:r>
+        <w:rPr>
+          <w:rFonts w:ascii="Times New Roman" w:hAnsi="Times New Roman" w:cs="Times New Roman"/>
+          <w:sz w:val="26"/>
+          <w:szCs w:val="26"/>
+        </w:rPr>
+        <w:t xml:space="preserve"> private key</w:t>
+      </w:r>
+      <w:r>
+        <w:rPr>
+          <w:rFonts w:ascii="Times New Roman" w:hAnsi="Times New Roman" w:cs="Times New Roman"/>
+          <w:sz w:val="26"/>
+          <w:szCs w:val="26"/>
+        </w:rPr>
+        <w:t xml:space="preserve"> (use case: less overheaad, data storage)</w:t>
+      </w:r>
+    </w:p>
+    <w:p>
+      <w:pPr>
+        <w:pStyle w:val="ListParagraph"/>
+        <w:numPr>
+          <w:ilvl w:val="1"/>
+          <w:numId w:val="2"/>
+        </w:numPr>
+        <w:rPr>
+          <w:rFonts w:ascii="Times New Roman" w:hAnsi="Times New Roman" w:cs="Times New Roman"/>
+          <w:sz w:val="26"/>
+          <w:szCs w:val="26"/>
+        </w:rPr>
+      </w:pPr>
+      <w:r>
+        <w:rPr>
+          <w:rFonts w:ascii="Times New Roman" w:hAnsi="Times New Roman" w:cs="Times New Roman"/>
+          <w:sz w:val="26"/>
+          <w:szCs w:val="26"/>
+        </w:rPr>
+        <w:t xml:space="preserve">Asymmetric: use two keys, including: one for encrypting and another for decrypting </w:t>
+      </w:r>
+      <w:r>
+        <w:rPr>
+          <w:rFonts w:ascii="Times New Roman" w:hAnsi="Times New Roman" w:cs="Times New Roman"/>
+          <w:sz w:val="26"/>
+          <w:szCs w:val="26"/>
+        </w:rPr>
+        <w:sym w:font="Wingdings" w:char="F0E0"/>
+      </w:r>
+      <w:r>
+        <w:rPr>
+          <w:rFonts w:ascii="Times New Roman" w:hAnsi="Times New Roman" w:cs="Times New Roman"/>
+          <w:sz w:val="26"/>
+          <w:szCs w:val="26"/>
+        </w:rPr>
+        <w:t xml:space="preserve"> public key</w:t>
+      </w:r>
+      <w:r>
+        <w:rPr>
+          <w:rFonts w:ascii="Times New Roman" w:hAnsi="Times New Roman" w:cs="Times New Roman"/>
+          <w:sz w:val="26"/>
+          <w:szCs w:val="26"/>
+        </w:rPr>
+        <w:t xml:space="preserve"> (use case: </w:t>
+      </w:r>
       <w:bookmarkStart w:id="0" w:name="_GoBack"/>
-      <w:bookmarkEnd w:id="0"/>
-    </w:p>
-    <w:p>
-      <w:pPr>
+      <w:r>
+        <w:rPr>
+          <w:rFonts w:ascii="Times New Roman" w:hAnsi="Times New Roman" w:cs="Times New Roman"/>
+          <w:sz w:val="26"/>
+          <w:szCs w:val="26"/>
+        </w:rPr>
+        <w:t xml:space="preserve">stronger form encryption, </w:t>
+      </w:r>
+      <w:r>
+        <w:rPr>
+          <w:rFonts w:ascii="Times New Roman" w:hAnsi="Times New Roman" w:cs="Times New Roman"/>
+          <w:sz w:val="26"/>
+          <w:szCs w:val="26"/>
+        </w:rPr>
+        <w:t>Digital Signatures, PKI)</w:t>
+      </w:r>
+    </w:p>
+    <w:bookmarkEnd w:id="0"/>
+    <w:p>
+      <w:pPr>
+        <w:pStyle w:val="ListParagraph"/>
+        <w:numPr>
+          <w:ilvl w:val="1"/>
+          <w:numId w:val="2"/>
+        </w:numPr>
+        <w:rPr>
+          <w:rFonts w:ascii="Times New Roman" w:hAnsi="Times New Roman" w:cs="Times New Roman"/>
+          <w:sz w:val="26"/>
+          <w:szCs w:val="26"/>
+        </w:rPr>
+      </w:pPr>
+    </w:p>
+    <w:p>
+      <w:pPr>
+        <w:rPr>
+          <w:rFonts w:ascii="Times New Roman" w:hAnsi="Times New Roman" w:cs="Times New Roman"/>
+          <w:sz w:val="26"/>
+          <w:szCs w:val="26"/>
+        </w:rPr>
+      </w:pPr>
+    </w:p>
+    <w:p>
+      <w:pPr>
+        <w:rPr>
+          <w:rFonts w:ascii="Times New Roman" w:hAnsi="Times New Roman" w:cs="Times New Roman"/>
+          <w:sz w:val="26"/>
+          <w:szCs w:val="26"/>
+        </w:rPr>
+      </w:pPr>
+    </w:p>
+    <w:p>
+      <w:pPr>
+        <w:rPr>
+          <w:rFonts w:ascii="Times New Roman" w:hAnsi="Times New Roman" w:cs="Times New Roman"/>
+          <w:sz w:val="26"/>
+          <w:szCs w:val="26"/>
+        </w:rPr>
+      </w:pPr>
+      <w:r>
+        <w:rPr>
+          <w:rFonts w:ascii="Times New Roman" w:hAnsi="Times New Roman" w:cs="Times New Roman"/>
+          <w:sz w:val="26"/>
+          <w:szCs w:val="26"/>
+        </w:rPr>
+        <w:t>Another notes:</w:t>
+      </w:r>
+    </w:p>
+    <w:p>
+      <w:pPr>
+        <w:pStyle w:val="ListParagraph"/>
+        <w:numPr>
+          <w:ilvl w:val="0"/>
+          <w:numId w:val="2"/>
+        </w:numPr>
+        <w:rPr>
+          <w:rFonts w:ascii="Times New Roman" w:hAnsi="Times New Roman" w:cs="Times New Roman"/>
+          <w:sz w:val="26"/>
+          <w:szCs w:val="26"/>
+        </w:rPr>
+      </w:pPr>
+      <w:r>
+        <w:rPr>
+          <w:rFonts w:ascii="Times New Roman" w:hAnsi="Times New Roman" w:cs="Times New Roman"/>
+          <w:sz w:val="26"/>
+          <w:szCs w:val="26"/>
+        </w:rPr>
+        <w:t xml:space="preserve">XSS (Cross-site scripting): hacker chèn mã độc vào lỗ hỏng bảo mật web để có thể lấy tokens, session, cookies và các thông tin khác </w:t>
+      </w:r>
+    </w:p>
+    <w:p>
+      <w:pPr>
+        <w:pStyle w:val="ListParagraph"/>
+        <w:numPr>
+          <w:ilvl w:val="0"/>
+          <w:numId w:val="2"/>
+        </w:numPr>
         <w:rPr>
           <w:rFonts w:ascii="Times New Roman" w:hAnsi="Times New Roman" w:cs="Times New Roman"/>
           <w:sz w:val="26"/>

</xml_diff>